<commit_message>
Subo cambios del proyecto, ultimos flecos
</commit_message>
<xml_diff>
--- a/README.DOCX
+++ b/README.DOCX
@@ -54,7 +54,7 @@
                     <pic:cNvPicPr/>
                   </pic:nvPicPr>
                   <pic:blipFill>
-                    <a:blip r:embed="rId6"/>
+                    <a:blip r:embed="rId7"/>
                     <a:stretch>
                       <a:fillRect/>
                     </a:stretch>
@@ -97,7 +97,7 @@
                     <pic:cNvPicPr/>
                   </pic:nvPicPr>
                   <pic:blipFill>
-                    <a:blip r:embed="rId7"/>
+                    <a:blip r:embed="rId8"/>
                     <a:stretch>
                       <a:fillRect/>
                     </a:stretch>
@@ -172,7 +172,13 @@
     </w:p>
     <w:p>
       <w:r>
-        <w:t xml:space="preserve">El proyecto ya esta preparado en el fichero </w:t>
+        <w:t>El proyecto ya est</w:t>
+      </w:r>
+      <w:r>
+        <w:t>á</w:t>
+      </w:r>
+      <w:r>
+        <w:t xml:space="preserve"> preparado en el fichero </w:t>
       </w:r>
       <w:proofErr w:type="spellStart"/>
       <w:proofErr w:type="gramStart"/>
@@ -184,13 +190,37 @@
       <w:r>
         <w:t xml:space="preserve"> con los </w:t>
       </w:r>
+      <w:r>
+        <w:t>´</w:t>
+      </w:r>
       <w:proofErr w:type="spellStart"/>
       <w:r>
         <w:t>requires</w:t>
       </w:r>
       <w:proofErr w:type="spellEnd"/>
       <w:r>
-        <w:t xml:space="preserve"> pertinentes para simplemente tener que ejecutar dos comandos: </w:t>
+        <w:t xml:space="preserve">´ </w:t>
+      </w:r>
+      <w:r>
+        <w:t xml:space="preserve">pertinentes para simplemente tener que </w:t>
+      </w:r>
+      <w:r>
+        <w:t>seguir estos pasos</w:t>
+      </w:r>
+      <w:r>
+        <w:t xml:space="preserve">: </w:t>
+      </w:r>
+    </w:p>
+    <w:p>
+      <w:pPr>
+        <w:pStyle w:val="Prrafodelista"/>
+        <w:numPr>
+          <w:ilvl w:val="0"/>
+          <w:numId w:val="1"/>
+        </w:numPr>
+      </w:pPr>
+      <w:r>
+        <w:t xml:space="preserve">Sitúate en el directorio raíz del proyecto y ejecuta el comando </w:t>
       </w:r>
       <w:r>
         <w:t>“</w:t>
@@ -212,12 +242,62 @@
         <w:t>”</w:t>
       </w:r>
       <w:r>
-        <w:t xml:space="preserve"> y </w:t>
+        <w:t xml:space="preserve"> </w:t>
+      </w:r>
+    </w:p>
+    <w:p>
+      <w:pPr>
+        <w:pStyle w:val="Prrafodelista"/>
+        <w:numPr>
+          <w:ilvl w:val="0"/>
+          <w:numId w:val="1"/>
+        </w:numPr>
+      </w:pPr>
+      <w:r>
+        <w:t xml:space="preserve">A </w:t>
+      </w:r>
+      <w:proofErr w:type="gramStart"/>
+      <w:r>
+        <w:t>continuación</w:t>
+      </w:r>
+      <w:proofErr w:type="gramEnd"/>
+      <w:r>
+        <w:t xml:space="preserve"> sitúate en el directorio ‘</w:t>
+      </w:r>
+      <w:proofErr w:type="spellStart"/>
+      <w:r>
+        <w:t>public</w:t>
+      </w:r>
+      <w:proofErr w:type="spellEnd"/>
+      <w:r>
+        <w:t>’ con el comando cd /</w:t>
+      </w:r>
+      <w:proofErr w:type="spellStart"/>
+      <w:r>
+        <w:t>public</w:t>
+      </w:r>
+      <w:proofErr w:type="spellEnd"/>
+    </w:p>
+    <w:p>
+      <w:pPr>
+        <w:pStyle w:val="Prrafodelista"/>
+        <w:numPr>
+          <w:ilvl w:val="0"/>
+          <w:numId w:val="1"/>
+        </w:numPr>
+      </w:pPr>
+      <w:r>
+        <w:t xml:space="preserve">Ejecuta el </w:t>
+      </w:r>
+      <w:proofErr w:type="gramStart"/>
+      <w:r>
+        <w:t xml:space="preserve">comando  </w:t>
       </w:r>
       <w:r>
         <w:t>“</w:t>
       </w:r>
       <w:proofErr w:type="spellStart"/>
+      <w:proofErr w:type="gramEnd"/>
       <w:r>
         <w:t>php</w:t>
       </w:r>
@@ -234,7 +314,50 @@
         <w:t>&gt;</w:t>
       </w:r>
       <w:r>
-        <w:t>” para correrlo en ámbito local.</w:t>
+        <w:t>” para correr</w:t>
+      </w:r>
+      <w:r>
+        <w:t xml:space="preserve"> la app</w:t>
+      </w:r>
+      <w:r>
+        <w:t xml:space="preserve"> en ámbito local.</w:t>
+      </w:r>
+    </w:p>
+    <w:p>
+      <w:pPr>
+        <w:pStyle w:val="Prrafodelista"/>
+        <w:numPr>
+          <w:ilvl w:val="0"/>
+          <w:numId w:val="1"/>
+        </w:numPr>
+      </w:pPr>
+      <w:r>
+        <w:t xml:space="preserve">Podrás acceder desde </w:t>
+      </w:r>
+      <w:r>
+        <w:t>la consola de tu editor de código</w:t>
+      </w:r>
+      <w:r>
+        <w:t xml:space="preserve"> pulsando </w:t>
+      </w:r>
+      <w:proofErr w:type="spellStart"/>
+      <w:r>
+        <w:t>ctrl</w:t>
+      </w:r>
+      <w:proofErr w:type="spellEnd"/>
+      <w:r>
+        <w:t xml:space="preserve"> + </w:t>
+      </w:r>
+      <w:proofErr w:type="spellStart"/>
+      <w:r>
+        <w:t>click</w:t>
+      </w:r>
+      <w:proofErr w:type="spellEnd"/>
+      <w:r>
+        <w:t xml:space="preserve"> </w:t>
+      </w:r>
+      <w:r>
+        <w:t>en el enlace generado.</w:t>
       </w:r>
     </w:p>
     <w:p/>
@@ -293,12 +416,12 @@
     <w:p/>
     <w:p/>
     <w:sectPr>
-      <w:headerReference w:type="even" r:id="rId8"/>
-      <w:headerReference w:type="default" r:id="rId9"/>
-      <w:footerReference w:type="even" r:id="rId10"/>
-      <w:footerReference w:type="default" r:id="rId11"/>
-      <w:headerReference w:type="first" r:id="rId12"/>
-      <w:footerReference w:type="first" r:id="rId13"/>
+      <w:headerReference w:type="even" r:id="rId9"/>
+      <w:headerReference w:type="default" r:id="rId10"/>
+      <w:footerReference w:type="even" r:id="rId11"/>
+      <w:footerReference w:type="default" r:id="rId12"/>
+      <w:headerReference w:type="first" r:id="rId13"/>
+      <w:footerReference w:type="first" r:id="rId14"/>
       <w:pgSz w:w="11906" w:h="16838"/>
       <w:pgMar w:top="1134" w:right="850" w:bottom="1134" w:left="1701" w:header="708" w:footer="708" w:gutter="0"/>
       <w:cols w:space="708"/>
@@ -353,6 +476,7 @@
         <w:docPartUnique/>
       </w:docPartObj>
     </w:sdtPr>
+    <w:sdtEndPr/>
     <w:sdtContent>
       <w:p>
         <w:pPr>
@@ -465,6 +589,103 @@
     </w:pPr>
   </w:p>
 </w:hdr>
+</file>
+
+<file path=word/numbering.xml><?xml version="1.0" encoding="utf-8"?>
+<w:numbering xmlns:wpc="http://schemas.microsoft.com/office/word/2010/wordprocessingCanvas" xmlns:cx="http://schemas.microsoft.com/office/drawing/2014/chartex" xmlns:cx1="http://schemas.microsoft.com/office/drawing/2015/9/8/chartex" xmlns:cx2="http://schemas.microsoft.com/office/drawing/2015/10/21/chartex" xmlns:cx3="http://schemas.microsoft.com/office/drawing/2016/5/9/chartex" xmlns:cx4="http://schemas.microsoft.com/office/drawing/2016/5/10/chartex" xmlns:cx5="http://schemas.microsoft.com/office/drawing/2016/5/11/chartex" xmlns:cx6="http://schemas.microsoft.com/office/drawing/2016/5/12/chartex" xmlns:cx7="http://schemas.microsoft.com/office/drawing/2016/5/13/chartex" xmlns:cx8="http://schemas.microsoft.com/office/drawing/2016/5/14/chartex" xmlns:mc="http://schemas.openxmlformats.org/markup-compatibility/2006" xmlns:aink="http://schemas.microsoft.com/office/drawing/2016/ink" xmlns:am3d="http://schemas.microsoft.com/office/drawing/2017/model3d" xmlns:o="urn:schemas-microsoft-com:office:office" xmlns:oel="http://schemas.microsoft.com/office/2019/extlst" xmlns:r="http://schemas.openxmlformats.org/officeDocument/2006/relationships" xmlns:m="http://schemas.openxmlformats.org/officeDocument/2006/math" xmlns:v="urn:schemas-microsoft-com:vml" xmlns:wp14="http://schemas.microsoft.com/office/word/2010/wordprocessingDrawing" xmlns:wp="http://schemas.openxmlformats.org/drawingml/2006/wordprocessingDrawing" xmlns:w10="urn:schemas-microsoft-com:office:word" xmlns:w="http://schemas.openxmlformats.org/wordprocessingml/2006/main" xmlns:w14="http://schemas.microsoft.com/office/word/2010/wordml" xmlns:w15="http://schemas.microsoft.com/office/word/2012/wordml" xmlns:w16cex="http://schemas.microsoft.com/office/word/2018/wordml/cex" xmlns:w16cid="http://schemas.microsoft.com/office/word/2016/wordml/cid" xmlns:w16="http://schemas.microsoft.com/office/word/2018/wordml" xmlns:w16sdtdh="http://schemas.microsoft.com/office/word/2020/wordml/sdtdatahash" xmlns:w16se="http://schemas.microsoft.com/office/word/2015/wordml/symex" xmlns:wpg="http://schemas.microsoft.com/office/word/2010/wordprocessingGroup" xmlns:wpi="http://schemas.microsoft.com/office/word/2010/wordprocessingInk" xmlns:wne="http://schemas.microsoft.com/office/word/2006/wordml" xmlns:wps="http://schemas.microsoft.com/office/word/2010/wordprocessingShape" mc:Ignorable="w14 w15 w16se w16cid w16 w16cex w16sdtdh wp14">
+  <w:abstractNum w:abstractNumId="0" w15:restartNumberingAfterBreak="0">
+    <w:nsid w:val="32632AE4"/>
+    <w:multiLevelType w:val="hybridMultilevel"/>
+    <w:tmpl w:val="04F471BA"/>
+    <w:lvl w:ilvl="0" w:tplc="49023970">
+      <w:start w:val="1"/>
+      <w:numFmt w:val="decimal"/>
+      <w:lvlText w:val="%1."/>
+      <w:lvlJc w:val="left"/>
+      <w:pPr>
+        <w:ind w:left="720" w:hanging="360"/>
+      </w:pPr>
+      <w:rPr>
+        <w:rFonts w:hint="default"/>
+      </w:rPr>
+    </w:lvl>
+    <w:lvl w:ilvl="1" w:tplc="0C0A0019" w:tentative="1">
+      <w:start w:val="1"/>
+      <w:numFmt w:val="lowerLetter"/>
+      <w:lvlText w:val="%2."/>
+      <w:lvlJc w:val="left"/>
+      <w:pPr>
+        <w:ind w:left="1440" w:hanging="360"/>
+      </w:pPr>
+    </w:lvl>
+    <w:lvl w:ilvl="2" w:tplc="0C0A001B" w:tentative="1">
+      <w:start w:val="1"/>
+      <w:numFmt w:val="lowerRoman"/>
+      <w:lvlText w:val="%3."/>
+      <w:lvlJc w:val="right"/>
+      <w:pPr>
+        <w:ind w:left="2160" w:hanging="180"/>
+      </w:pPr>
+    </w:lvl>
+    <w:lvl w:ilvl="3" w:tplc="0C0A000F" w:tentative="1">
+      <w:start w:val="1"/>
+      <w:numFmt w:val="decimal"/>
+      <w:lvlText w:val="%4."/>
+      <w:lvlJc w:val="left"/>
+      <w:pPr>
+        <w:ind w:left="2880" w:hanging="360"/>
+      </w:pPr>
+    </w:lvl>
+    <w:lvl w:ilvl="4" w:tplc="0C0A0019" w:tentative="1">
+      <w:start w:val="1"/>
+      <w:numFmt w:val="lowerLetter"/>
+      <w:lvlText w:val="%5."/>
+      <w:lvlJc w:val="left"/>
+      <w:pPr>
+        <w:ind w:left="3600" w:hanging="360"/>
+      </w:pPr>
+    </w:lvl>
+    <w:lvl w:ilvl="5" w:tplc="0C0A001B" w:tentative="1">
+      <w:start w:val="1"/>
+      <w:numFmt w:val="lowerRoman"/>
+      <w:lvlText w:val="%6."/>
+      <w:lvlJc w:val="right"/>
+      <w:pPr>
+        <w:ind w:left="4320" w:hanging="180"/>
+      </w:pPr>
+    </w:lvl>
+    <w:lvl w:ilvl="6" w:tplc="0C0A000F" w:tentative="1">
+      <w:start w:val="1"/>
+      <w:numFmt w:val="decimal"/>
+      <w:lvlText w:val="%7."/>
+      <w:lvlJc w:val="left"/>
+      <w:pPr>
+        <w:ind w:left="5040" w:hanging="360"/>
+      </w:pPr>
+    </w:lvl>
+    <w:lvl w:ilvl="7" w:tplc="0C0A0019" w:tentative="1">
+      <w:start w:val="1"/>
+      <w:numFmt w:val="lowerLetter"/>
+      <w:lvlText w:val="%8."/>
+      <w:lvlJc w:val="left"/>
+      <w:pPr>
+        <w:ind w:left="5760" w:hanging="360"/>
+      </w:pPr>
+    </w:lvl>
+    <w:lvl w:ilvl="8" w:tplc="0C0A001B" w:tentative="1">
+      <w:start w:val="1"/>
+      <w:numFmt w:val="lowerRoman"/>
+      <w:lvlText w:val="%9."/>
+      <w:lvlJc w:val="right"/>
+      <w:pPr>
+        <w:ind w:left="6480" w:hanging="180"/>
+      </w:pPr>
+    </w:lvl>
+  </w:abstractNum>
+  <w:num w:numId="1" w16cid:durableId="936911481">
+    <w:abstractNumId w:val="0"/>
+  </w:num>
+</w:numbering>
 </file>
 
 <file path=word/styles.xml><?xml version="1.0" encoding="utf-8"?>
@@ -937,6 +1158,17 @@
     <w:uiPriority w:val="99"/>
     <w:rsid w:val="0029523C"/>
   </w:style>
+  <w:style w:type="paragraph" w:styleId="Prrafodelista">
+    <w:name w:val="List Paragraph"/>
+    <w:basedOn w:val="Normal"/>
+    <w:uiPriority w:val="34"/>
+    <w:qFormat/>
+    <w:rsid w:val="00972371"/>
+    <w:pPr>
+      <w:ind w:left="720"/>
+      <w:contextualSpacing/>
+    </w:pPr>
+  </w:style>
 </w:styles>
 </file>
 

</xml_diff>

<commit_message>
Subo cambios en el README
</commit_message>
<xml_diff>
--- a/README.DOCX
+++ b/README.DOCX
@@ -385,15 +385,18 @@
         <w:t xml:space="preserve">Repositorio con el proyecto: </w:t>
       </w:r>
       <w:r>
-        <w:t>https://github.com/coviza/Proyecto_Ingress</w:t>
-      </w:r>
-    </w:p>
-    <w:p>
-      <w:r>
-        <w:t xml:space="preserve">Video explicativo de la aplicación: </w:t>
-      </w:r>
-      <w:r>
-        <w:t>https://www.youtube.com/watch?v=HyVXkEYwGFg</w:t>
+        <w:t>https://github.com/coviza/ProyectoFinal</w:t>
+      </w:r>
+    </w:p>
+    <w:p>
+      <w:r>
+        <w:t>Video explicativo de la aplicación</w:t>
+      </w:r>
+      <w:r>
+        <w:t xml:space="preserve">: </w:t>
+      </w:r>
+      <w:r>
+        <w:t>https://youtu.be/y3QSM0QyxQY</w:t>
       </w:r>
     </w:p>
     <w:p>

</xml_diff>

<commit_message>
Subo cambio en README.docx
</commit_message>
<xml_diff>
--- a/README.DOCX
+++ b/README.DOCX
@@ -220,29 +220,16 @@
         </w:numPr>
       </w:pPr>
       <w:r>
-        <w:t xml:space="preserve">Sitúate en el directorio raíz del proyecto y ejecuta el comando </w:t>
-      </w:r>
-      <w:r>
-        <w:t>“</w:t>
-      </w:r>
-      <w:proofErr w:type="spellStart"/>
-      <w:r>
-        <w:t>composer</w:t>
-      </w:r>
-      <w:proofErr w:type="spellEnd"/>
+        <w:t>Haz un clone del proyecto situado en mi repositorio</w:t>
+      </w:r>
+      <w:r>
+        <w:t>:</w:t>
+      </w:r>
       <w:r>
         <w:t xml:space="preserve"> </w:t>
       </w:r>
-      <w:proofErr w:type="spellStart"/>
-      <w:r>
-        <w:t>install</w:t>
-      </w:r>
-      <w:proofErr w:type="spellEnd"/>
-      <w:r>
-        <w:t>”</w:t>
-      </w:r>
-      <w:r>
-        <w:t xml:space="preserve"> </w:t>
+      <w:r>
+        <w:t>https://github.com/coviza/ProyectoFinal</w:t>
       </w:r>
     </w:p>
     <w:p>
@@ -254,29 +241,30 @@
         </w:numPr>
       </w:pPr>
       <w:r>
-        <w:t xml:space="preserve">A </w:t>
-      </w:r>
-      <w:proofErr w:type="gramStart"/>
-      <w:r>
-        <w:t>continuación</w:t>
-      </w:r>
-      <w:proofErr w:type="gramEnd"/>
-      <w:r>
-        <w:t xml:space="preserve"> sitúate en el directorio ‘</w:t>
+        <w:t xml:space="preserve">Sitúate en el directorio raíz del proyecto y ejecuta el comando </w:t>
+      </w:r>
+      <w:r>
+        <w:t>“</w:t>
       </w:r>
       <w:proofErr w:type="spellStart"/>
       <w:r>
-        <w:t>public</w:t>
+        <w:t>composer</w:t>
       </w:r>
       <w:proofErr w:type="spellEnd"/>
       <w:r>
-        <w:t>’ con el comando cd /</w:t>
+        <w:t xml:space="preserve"> </w:t>
       </w:r>
       <w:proofErr w:type="spellStart"/>
       <w:r>
-        <w:t>public</w:t>
+        <w:t>install</w:t>
       </w:r>
       <w:proofErr w:type="spellEnd"/>
+      <w:r>
+        <w:t>”</w:t>
+      </w:r>
+      <w:r>
+        <w:t xml:space="preserve"> </w:t>
+      </w:r>
     </w:p>
     <w:p>
       <w:pPr>
@@ -287,41 +275,29 @@
         </w:numPr>
       </w:pPr>
       <w:r>
-        <w:t xml:space="preserve">Ejecuta el </w:t>
+        <w:t xml:space="preserve">A </w:t>
       </w:r>
       <w:proofErr w:type="gramStart"/>
       <w:r>
-        <w:t xml:space="preserve">comando  </w:t>
-      </w:r>
-      <w:r>
-        <w:t>“</w:t>
+        <w:t>continuación</w:t>
+      </w:r>
+      <w:proofErr w:type="gramEnd"/>
+      <w:r>
+        <w:t xml:space="preserve"> sitúate en el directorio ‘</w:t>
       </w:r>
       <w:proofErr w:type="spellStart"/>
-      <w:proofErr w:type="gramEnd"/>
-      <w:r>
-        <w:t>php</w:t>
+      <w:r>
+        <w:t>public</w:t>
       </w:r>
       <w:proofErr w:type="spellEnd"/>
       <w:r>
-        <w:t xml:space="preserve"> -S localhost:&lt;</w:t>
+        <w:t>’ con el comando cd /</w:t>
       </w:r>
       <w:proofErr w:type="spellStart"/>
       <w:r>
-        <w:t>port_number</w:t>
+        <w:t>public</w:t>
       </w:r>
       <w:proofErr w:type="spellEnd"/>
-      <w:r>
-        <w:t>&gt;</w:t>
-      </w:r>
-      <w:r>
-        <w:t>” para correr</w:t>
-      </w:r>
-      <w:r>
-        <w:t xml:space="preserve"> la app</w:t>
-      </w:r>
-      <w:r>
-        <w:t xml:space="preserve"> en ámbito local.</w:t>
-      </w:r>
     </w:p>
     <w:p>
       <w:pPr>
@@ -332,6 +308,51 @@
         </w:numPr>
       </w:pPr>
       <w:r>
+        <w:t xml:space="preserve">Ejecuta el </w:t>
+      </w:r>
+      <w:proofErr w:type="gramStart"/>
+      <w:r>
+        <w:t xml:space="preserve">comando  </w:t>
+      </w:r>
+      <w:r>
+        <w:t>“</w:t>
+      </w:r>
+      <w:proofErr w:type="spellStart"/>
+      <w:proofErr w:type="gramEnd"/>
+      <w:r>
+        <w:t>php</w:t>
+      </w:r>
+      <w:proofErr w:type="spellEnd"/>
+      <w:r>
+        <w:t xml:space="preserve"> -S localhost:&lt;</w:t>
+      </w:r>
+      <w:proofErr w:type="spellStart"/>
+      <w:r>
+        <w:t>port_number</w:t>
+      </w:r>
+      <w:proofErr w:type="spellEnd"/>
+      <w:r>
+        <w:t>&gt;</w:t>
+      </w:r>
+      <w:r>
+        <w:t>” para correr</w:t>
+      </w:r>
+      <w:r>
+        <w:t xml:space="preserve"> la app</w:t>
+      </w:r>
+      <w:r>
+        <w:t xml:space="preserve"> en ámbito local.</w:t>
+      </w:r>
+    </w:p>
+    <w:p>
+      <w:pPr>
+        <w:pStyle w:val="Prrafodelista"/>
+        <w:numPr>
+          <w:ilvl w:val="0"/>
+          <w:numId w:val="1"/>
+        </w:numPr>
+      </w:pPr>
+      <w:r>
         <w:t xml:space="preserve">Podrás acceder desde </w:t>
       </w:r>
       <w:r>
@@ -349,16 +370,23 @@
         <w:t xml:space="preserve"> + </w:t>
       </w:r>
       <w:proofErr w:type="spellStart"/>
+      <w:proofErr w:type="gramStart"/>
       <w:r>
         <w:t>click</w:t>
       </w:r>
       <w:proofErr w:type="spellEnd"/>
+      <w:proofErr w:type="gramEnd"/>
       <w:r>
         <w:t xml:space="preserve"> </w:t>
       </w:r>
       <w:r>
         <w:t>en el enlace generado.</w:t>
       </w:r>
+    </w:p>
+    <w:p>
+      <w:pPr>
+        <w:pStyle w:val="Prrafodelista"/>
+      </w:pPr>
     </w:p>
     <w:p/>
     <w:p>

</xml_diff>

<commit_message>
Subo cambios en el README.docx
</commit_message>
<xml_diff>
--- a/README.DOCX
+++ b/README.DOCX
@@ -228,9 +228,14 @@
       <w:r>
         <w:t xml:space="preserve"> </w:t>
       </w:r>
-      <w:r>
-        <w:t>https://github.com/coviza/ProyectoFinal</w:t>
-      </w:r>
+      <w:hyperlink r:id="rId9" w:history="1">
+        <w:r>
+          <w:rPr>
+            <w:rStyle w:val="Hipervnculo"/>
+          </w:rPr>
+          <w:t>https://github.com/coviza/ProyectoFinal</w:t>
+        </w:r>
+      </w:hyperlink>
     </w:p>
     <w:p>
       <w:pPr>
@@ -241,29 +246,18 @@
         </w:numPr>
       </w:pPr>
       <w:r>
-        <w:t xml:space="preserve">Sitúate en el directorio raíz del proyecto y ejecuta el comando </w:t>
-      </w:r>
-      <w:r>
-        <w:t>“</w:t>
+        <w:t>Importa la base de datos ‘</w:t>
       </w:r>
       <w:proofErr w:type="spellStart"/>
       <w:r>
-        <w:t>composer</w:t>
+        <w:t>pfc.sql</w:t>
       </w:r>
       <w:proofErr w:type="spellEnd"/>
       <w:r>
-        <w:t xml:space="preserve"> </w:t>
-      </w:r>
-      <w:proofErr w:type="spellStart"/>
-      <w:r>
-        <w:t>install</w:t>
-      </w:r>
-      <w:proofErr w:type="spellEnd"/>
-      <w:r>
-        <w:t>”</w:t>
-      </w:r>
-      <w:r>
-        <w:t xml:space="preserve"> </w:t>
+        <w:t xml:space="preserve">’ a tu: </w:t>
+      </w:r>
+      <w:r>
+        <w:t>http://localhost/phpmyadmin</w:t>
       </w:r>
     </w:p>
     <w:p>
@@ -275,29 +269,30 @@
         </w:numPr>
       </w:pPr>
       <w:r>
-        <w:t xml:space="preserve">A </w:t>
-      </w:r>
-      <w:proofErr w:type="gramStart"/>
-      <w:r>
-        <w:t>continuación</w:t>
-      </w:r>
-      <w:proofErr w:type="gramEnd"/>
-      <w:r>
-        <w:t xml:space="preserve"> sitúate en el directorio ‘</w:t>
+        <w:t xml:space="preserve">Sitúate en el directorio raíz del proyecto y ejecuta el comando </w:t>
+      </w:r>
+      <w:r>
+        <w:t>“</w:t>
       </w:r>
       <w:proofErr w:type="spellStart"/>
       <w:r>
-        <w:t>public</w:t>
+        <w:t>composer</w:t>
       </w:r>
       <w:proofErr w:type="spellEnd"/>
       <w:r>
-        <w:t>’ con el comando cd /</w:t>
+        <w:t xml:space="preserve"> </w:t>
       </w:r>
       <w:proofErr w:type="spellStart"/>
       <w:r>
-        <w:t>public</w:t>
+        <w:t>install</w:t>
       </w:r>
       <w:proofErr w:type="spellEnd"/>
+      <w:r>
+        <w:t>”</w:t>
+      </w:r>
+      <w:r>
+        <w:t xml:space="preserve"> </w:t>
+      </w:r>
     </w:p>
     <w:p>
       <w:pPr>
@@ -308,40 +303,37 @@
         </w:numPr>
       </w:pPr>
       <w:r>
-        <w:t xml:space="preserve">Ejecuta el </w:t>
+        <w:t xml:space="preserve">A </w:t>
       </w:r>
       <w:proofErr w:type="gramStart"/>
       <w:r>
-        <w:t xml:space="preserve">comando  </w:t>
+        <w:t>continuación</w:t>
+      </w:r>
+      <w:proofErr w:type="gramEnd"/>
+      <w:r>
+        <w:t xml:space="preserve"> sitúate en el directorio ‘</w:t>
+      </w:r>
+      <w:proofErr w:type="spellStart"/>
+      <w:r>
+        <w:t>public</w:t>
+      </w:r>
+      <w:proofErr w:type="spellEnd"/>
+      <w:r>
+        <w:t xml:space="preserve">’ con el comando </w:t>
       </w:r>
       <w:r>
         <w:t>“</w:t>
       </w:r>
+      <w:r>
+        <w:t>cd /</w:t>
+      </w:r>
       <w:proofErr w:type="spellStart"/>
-      <w:proofErr w:type="gramEnd"/>
-      <w:r>
-        <w:t>php</w:t>
+      <w:r>
+        <w:t>public</w:t>
       </w:r>
       <w:proofErr w:type="spellEnd"/>
       <w:r>
-        <w:t xml:space="preserve"> -S localhost:&lt;</w:t>
-      </w:r>
-      <w:proofErr w:type="spellStart"/>
-      <w:r>
-        <w:t>port_number</w:t>
-      </w:r>
-      <w:proofErr w:type="spellEnd"/>
-      <w:r>
-        <w:t>&gt;</w:t>
-      </w:r>
-      <w:r>
-        <w:t>” para correr</w:t>
-      </w:r>
-      <w:r>
-        <w:t xml:space="preserve"> la app</w:t>
-      </w:r>
-      <w:r>
-        <w:t xml:space="preserve"> en ámbito local.</w:t>
+        <w:t>”</w:t>
       </w:r>
     </w:p>
     <w:p>
@@ -353,6 +345,51 @@
         </w:numPr>
       </w:pPr>
       <w:r>
+        <w:t xml:space="preserve">Ejecuta el </w:t>
+      </w:r>
+      <w:proofErr w:type="gramStart"/>
+      <w:r>
+        <w:t xml:space="preserve">comando  </w:t>
+      </w:r>
+      <w:r>
+        <w:t>“</w:t>
+      </w:r>
+      <w:proofErr w:type="spellStart"/>
+      <w:proofErr w:type="gramEnd"/>
+      <w:r>
+        <w:t>php</w:t>
+      </w:r>
+      <w:proofErr w:type="spellEnd"/>
+      <w:r>
+        <w:t xml:space="preserve"> -S localhost:&lt;</w:t>
+      </w:r>
+      <w:proofErr w:type="spellStart"/>
+      <w:r>
+        <w:t>port_number</w:t>
+      </w:r>
+      <w:proofErr w:type="spellEnd"/>
+      <w:r>
+        <w:t>&gt;</w:t>
+      </w:r>
+      <w:r>
+        <w:t>” para correr</w:t>
+      </w:r>
+      <w:r>
+        <w:t xml:space="preserve"> la app</w:t>
+      </w:r>
+      <w:r>
+        <w:t xml:space="preserve"> en ámbito local.</w:t>
+      </w:r>
+    </w:p>
+    <w:p>
+      <w:pPr>
+        <w:pStyle w:val="Prrafodelista"/>
+        <w:numPr>
+          <w:ilvl w:val="0"/>
+          <w:numId w:val="1"/>
+        </w:numPr>
+      </w:pPr>
+      <w:r>
         <w:t xml:space="preserve">Podrás acceder desde </w:t>
       </w:r>
       <w:r>
@@ -361,6 +398,9 @@
       <w:r>
         <w:t xml:space="preserve"> pulsando </w:t>
       </w:r>
+      <w:r>
+        <w:t>‘</w:t>
+      </w:r>
       <w:proofErr w:type="spellStart"/>
       <w:r>
         <w:t>ctrl</w:t>
@@ -370,12 +410,13 @@
         <w:t xml:space="preserve"> + </w:t>
       </w:r>
       <w:proofErr w:type="spellStart"/>
-      <w:proofErr w:type="gramStart"/>
       <w:r>
         <w:t>click</w:t>
       </w:r>
       <w:proofErr w:type="spellEnd"/>
-      <w:proofErr w:type="gramEnd"/>
+      <w:r>
+        <w:t>’</w:t>
+      </w:r>
       <w:r>
         <w:t xml:space="preserve"> </w:t>
       </w:r>
@@ -447,12 +488,12 @@
     <w:p/>
     <w:p/>
     <w:sectPr>
-      <w:headerReference w:type="even" r:id="rId9"/>
-      <w:headerReference w:type="default" r:id="rId10"/>
-      <w:footerReference w:type="even" r:id="rId11"/>
-      <w:footerReference w:type="default" r:id="rId12"/>
-      <w:headerReference w:type="first" r:id="rId13"/>
-      <w:footerReference w:type="first" r:id="rId14"/>
+      <w:headerReference w:type="even" r:id="rId10"/>
+      <w:headerReference w:type="default" r:id="rId11"/>
+      <w:footerReference w:type="even" r:id="rId12"/>
+      <w:footerReference w:type="default" r:id="rId13"/>
+      <w:headerReference w:type="first" r:id="rId14"/>
+      <w:footerReference w:type="first" r:id="rId15"/>
       <w:pgSz w:w="11906" w:h="16838"/>
       <w:pgMar w:top="1134" w:right="850" w:bottom="1134" w:left="1701" w:header="708" w:footer="708" w:gutter="0"/>
       <w:cols w:space="708"/>
@@ -1200,6 +1241,29 @@
       <w:contextualSpacing/>
     </w:pPr>
   </w:style>
+  <w:style w:type="character" w:styleId="Hipervnculo">
+    <w:name w:val="Hyperlink"/>
+    <w:basedOn w:val="Fuentedeprrafopredeter"/>
+    <w:uiPriority w:val="99"/>
+    <w:unhideWhenUsed/>
+    <w:rsid w:val="004258F2"/>
+    <w:rPr>
+      <w:color w:val="0563C1" w:themeColor="hyperlink"/>
+      <w:u w:val="single"/>
+    </w:rPr>
+  </w:style>
+  <w:style w:type="character" w:styleId="Mencinsinresolver">
+    <w:name w:val="Unresolved Mention"/>
+    <w:basedOn w:val="Fuentedeprrafopredeter"/>
+    <w:uiPriority w:val="99"/>
+    <w:semiHidden/>
+    <w:unhideWhenUsed/>
+    <w:rsid w:val="004258F2"/>
+    <w:rPr>
+      <w:color w:val="605E5C"/>
+      <w:shd w:val="clear" w:color="auto" w:fill="E1DFDD"/>
+    </w:rPr>
+  </w:style>
 </w:styles>
 </file>
 

</xml_diff>

<commit_message>
subo cambios en el README respecto al tipo de fuente y enlace a video defensa
</commit_message>
<xml_diff>
--- a/README.DOCX
+++ b/README.DOCX
@@ -15,21 +15,35 @@
       </w:r>
       <w:r>
         <w:rPr>
-          <w:sz w:val="28"/>
-          <w:szCs w:val="28"/>
+          <w:rFonts w:ascii="Arial" w:hAnsi="Arial" w:cs="Arial"/>
+          <w:sz w:val="24"/>
+          <w:szCs w:val="24"/>
         </w:rPr>
         <w:t>Estructura y contenido de la entrega</w:t>
       </w:r>
       <w:r>
         <w:rPr>
-          <w:sz w:val="28"/>
-          <w:szCs w:val="28"/>
+          <w:rFonts w:ascii="Arial" w:hAnsi="Arial" w:cs="Arial"/>
+          <w:sz w:val="24"/>
+          <w:szCs w:val="24"/>
         </w:rPr>
         <w:t>:</w:t>
       </w:r>
     </w:p>
     <w:p>
-      <w:r>
+      <w:pPr>
+        <w:rPr>
+          <w:rFonts w:ascii="Arial" w:hAnsi="Arial" w:cs="Arial"/>
+          <w:sz w:val="24"/>
+          <w:szCs w:val="24"/>
+        </w:rPr>
+      </w:pPr>
+      <w:r>
+        <w:rPr>
+          <w:rFonts w:ascii="Arial" w:hAnsi="Arial" w:cs="Arial"/>
+          <w:sz w:val="24"/>
+          <w:szCs w:val="24"/>
+        </w:rPr>
         <w:t>El proyecto consta de la siguiente estructura mostrada en la captura:</w:t>
       </w:r>
     </w:p>
@@ -120,24 +134,61 @@
     </w:p>
     <w:p/>
     <w:p>
-      <w:r>
+      <w:pPr>
+        <w:rPr>
+          <w:rFonts w:ascii="Arial" w:hAnsi="Arial" w:cs="Arial"/>
+          <w:sz w:val="24"/>
+          <w:szCs w:val="24"/>
+        </w:rPr>
+      </w:pPr>
+      <w:r>
+        <w:rPr>
+          <w:rFonts w:ascii="Arial" w:hAnsi="Arial" w:cs="Arial"/>
+          <w:sz w:val="24"/>
+          <w:szCs w:val="24"/>
+        </w:rPr>
         <w:t>Se facilitan ficheros de contenido informativo/explicativo como el README.</w:t>
       </w:r>
       <w:r>
+        <w:rPr>
+          <w:rFonts w:ascii="Arial" w:hAnsi="Arial" w:cs="Arial"/>
+          <w:sz w:val="24"/>
+          <w:szCs w:val="24"/>
+        </w:rPr>
         <w:t>docx</w:t>
       </w:r>
       <w:r>
+        <w:rPr>
+          <w:rFonts w:ascii="Arial" w:hAnsi="Arial" w:cs="Arial"/>
+          <w:sz w:val="24"/>
+          <w:szCs w:val="24"/>
+        </w:rPr>
         <w:t>, así como la base de datos utilizada en el proyecto</w:t>
       </w:r>
       <w:r>
+        <w:rPr>
+          <w:rFonts w:ascii="Arial" w:hAnsi="Arial" w:cs="Arial"/>
+          <w:sz w:val="24"/>
+          <w:szCs w:val="24"/>
+        </w:rPr>
         <w:t xml:space="preserve"> y las primeras hipótesis de concepto de la </w:t>
       </w:r>
       <w:proofErr w:type="gramStart"/>
       <w:r>
+        <w:rPr>
+          <w:rFonts w:ascii="Arial" w:hAnsi="Arial" w:cs="Arial"/>
+          <w:sz w:val="24"/>
+          <w:szCs w:val="24"/>
+        </w:rPr>
         <w:t>app</w:t>
       </w:r>
       <w:proofErr w:type="gramEnd"/>
       <w:r>
+        <w:rPr>
+          <w:rFonts w:ascii="Arial" w:hAnsi="Arial" w:cs="Arial"/>
+          <w:sz w:val="24"/>
+          <w:szCs w:val="24"/>
+        </w:rPr>
         <w:t>.</w:t>
       </w:r>
     </w:p>
@@ -152,62 +203,130 @@
     <w:p/>
     <w:p/>
     <w:p>
-      <w:r>
-        <w:t xml:space="preserve">• </w:t>
-      </w:r>
-      <w:r>
-        <w:rPr>
-          <w:sz w:val="28"/>
-          <w:szCs w:val="28"/>
-        </w:rPr>
-        <w:t>Puesta en funcionamiento</w:t>
-      </w:r>
-      <w:r>
-        <w:rPr>
-          <w:sz w:val="28"/>
-          <w:szCs w:val="28"/>
+      <w:pPr>
+        <w:rPr>
+          <w:rFonts w:ascii="Arial" w:hAnsi="Arial" w:cs="Arial"/>
+          <w:sz w:val="24"/>
+          <w:szCs w:val="24"/>
+        </w:rPr>
+      </w:pPr>
+      <w:r>
+        <w:rPr>
+          <w:rFonts w:ascii="Arial" w:hAnsi="Arial" w:cs="Arial"/>
+          <w:sz w:val="24"/>
+          <w:szCs w:val="24"/>
+        </w:rPr>
+        <w:t>• Puesta en funcionamiento</w:t>
+      </w:r>
+      <w:r>
+        <w:rPr>
+          <w:rFonts w:ascii="Arial" w:hAnsi="Arial" w:cs="Arial"/>
+          <w:sz w:val="24"/>
+          <w:szCs w:val="24"/>
         </w:rPr>
         <w:t>:</w:t>
       </w:r>
     </w:p>
     <w:p>
-      <w:r>
+      <w:pPr>
+        <w:rPr>
+          <w:rFonts w:ascii="Arial" w:hAnsi="Arial" w:cs="Arial"/>
+          <w:sz w:val="24"/>
+          <w:szCs w:val="24"/>
+        </w:rPr>
+      </w:pPr>
+      <w:r>
+        <w:rPr>
+          <w:rFonts w:ascii="Arial" w:hAnsi="Arial" w:cs="Arial"/>
+          <w:sz w:val="24"/>
+          <w:szCs w:val="24"/>
+        </w:rPr>
         <w:t>El proyecto ya est</w:t>
       </w:r>
       <w:r>
+        <w:rPr>
+          <w:rFonts w:ascii="Arial" w:hAnsi="Arial" w:cs="Arial"/>
+          <w:sz w:val="24"/>
+          <w:szCs w:val="24"/>
+        </w:rPr>
         <w:t>á</w:t>
       </w:r>
       <w:r>
+        <w:rPr>
+          <w:rFonts w:ascii="Arial" w:hAnsi="Arial" w:cs="Arial"/>
+          <w:sz w:val="24"/>
+          <w:szCs w:val="24"/>
+        </w:rPr>
         <w:t xml:space="preserve"> preparado en el fichero </w:t>
       </w:r>
       <w:proofErr w:type="spellStart"/>
       <w:proofErr w:type="gramStart"/>
       <w:r>
+        <w:rPr>
+          <w:rFonts w:ascii="Arial" w:hAnsi="Arial" w:cs="Arial"/>
+          <w:sz w:val="24"/>
+          <w:szCs w:val="24"/>
+        </w:rPr>
         <w:t>composer.json</w:t>
       </w:r>
       <w:proofErr w:type="spellEnd"/>
       <w:proofErr w:type="gramEnd"/>
       <w:r>
+        <w:rPr>
+          <w:rFonts w:ascii="Arial" w:hAnsi="Arial" w:cs="Arial"/>
+          <w:sz w:val="24"/>
+          <w:szCs w:val="24"/>
+        </w:rPr>
         <w:t xml:space="preserve"> con los </w:t>
       </w:r>
       <w:r>
+        <w:rPr>
+          <w:rFonts w:ascii="Arial" w:hAnsi="Arial" w:cs="Arial"/>
+          <w:sz w:val="24"/>
+          <w:szCs w:val="24"/>
+        </w:rPr>
         <w:t>´</w:t>
       </w:r>
       <w:proofErr w:type="spellStart"/>
       <w:r>
+        <w:rPr>
+          <w:rFonts w:ascii="Arial" w:hAnsi="Arial" w:cs="Arial"/>
+          <w:sz w:val="24"/>
+          <w:szCs w:val="24"/>
+        </w:rPr>
         <w:t>requires</w:t>
       </w:r>
       <w:proofErr w:type="spellEnd"/>
       <w:r>
+        <w:rPr>
+          <w:rFonts w:ascii="Arial" w:hAnsi="Arial" w:cs="Arial"/>
+          <w:sz w:val="24"/>
+          <w:szCs w:val="24"/>
+        </w:rPr>
         <w:t xml:space="preserve">´ </w:t>
       </w:r>
       <w:r>
+        <w:rPr>
+          <w:rFonts w:ascii="Arial" w:hAnsi="Arial" w:cs="Arial"/>
+          <w:sz w:val="24"/>
+          <w:szCs w:val="24"/>
+        </w:rPr>
         <w:t xml:space="preserve">pertinentes para simplemente tener que </w:t>
       </w:r>
       <w:r>
+        <w:rPr>
+          <w:rFonts w:ascii="Arial" w:hAnsi="Arial" w:cs="Arial"/>
+          <w:sz w:val="24"/>
+          <w:szCs w:val="24"/>
+        </w:rPr>
         <w:t>seguir estos pasos</w:t>
       </w:r>
       <w:r>
+        <w:rPr>
+          <w:rFonts w:ascii="Arial" w:hAnsi="Arial" w:cs="Arial"/>
+          <w:sz w:val="24"/>
+          <w:szCs w:val="24"/>
+        </w:rPr>
         <w:t xml:space="preserve">: </w:t>
       </w:r>
     </w:p>
@@ -218,20 +337,27 @@
           <w:ilvl w:val="0"/>
           <w:numId w:val="1"/>
         </w:numPr>
-      </w:pPr>
-      <w:r>
-        <w:t>Haz un clone del proyecto situado en mi repositorio</w:t>
-      </w:r>
-      <w:r>
-        <w:t>:</w:t>
-      </w:r>
-      <w:r>
-        <w:t xml:space="preserve"> </w:t>
+        <w:rPr>
+          <w:rFonts w:ascii="Arial" w:hAnsi="Arial" w:cs="Arial"/>
+          <w:sz w:val="24"/>
+          <w:szCs w:val="24"/>
+        </w:rPr>
+      </w:pPr>
+      <w:r>
+        <w:rPr>
+          <w:rFonts w:ascii="Arial" w:hAnsi="Arial" w:cs="Arial"/>
+          <w:sz w:val="24"/>
+          <w:szCs w:val="24"/>
+        </w:rPr>
+        <w:t xml:space="preserve">Haz un clone del proyecto situado en mi repositorio: </w:t>
       </w:r>
       <w:hyperlink r:id="rId9" w:history="1">
         <w:r>
           <w:rPr>
             <w:rStyle w:val="Hipervnculo"/>
+            <w:rFonts w:ascii="Arial" w:hAnsi="Arial" w:cs="Arial"/>
+            <w:sz w:val="24"/>
+            <w:szCs w:val="24"/>
           </w:rPr>
           <w:t>https://github.com/coviza/ProyectoFinal</w:t>
         </w:r>
@@ -244,20 +370,37 @@
           <w:ilvl w:val="0"/>
           <w:numId w:val="1"/>
         </w:numPr>
-      </w:pPr>
-      <w:r>
+        <w:rPr>
+          <w:rFonts w:ascii="Arial" w:hAnsi="Arial" w:cs="Arial"/>
+          <w:sz w:val="24"/>
+          <w:szCs w:val="24"/>
+        </w:rPr>
+      </w:pPr>
+      <w:r>
+        <w:rPr>
+          <w:rFonts w:ascii="Arial" w:hAnsi="Arial" w:cs="Arial"/>
+          <w:sz w:val="24"/>
+          <w:szCs w:val="24"/>
+        </w:rPr>
         <w:t>Importa la base de datos ‘</w:t>
       </w:r>
       <w:proofErr w:type="spellStart"/>
       <w:r>
+        <w:rPr>
+          <w:rFonts w:ascii="Arial" w:hAnsi="Arial" w:cs="Arial"/>
+          <w:sz w:val="24"/>
+          <w:szCs w:val="24"/>
+        </w:rPr>
         <w:t>pfc.sql</w:t>
       </w:r>
       <w:proofErr w:type="spellEnd"/>
       <w:r>
-        <w:t xml:space="preserve">’ a tu: </w:t>
-      </w:r>
-      <w:r>
-        <w:t>http://localhost/phpmyadmin</w:t>
+        <w:rPr>
+          <w:rFonts w:ascii="Arial" w:hAnsi="Arial" w:cs="Arial"/>
+          <w:sz w:val="24"/>
+          <w:szCs w:val="24"/>
+        </w:rPr>
+        <w:t>’ a tu: http://localhost/phpmyadmin</w:t>
       </w:r>
     </w:p>
     <w:p>
@@ -267,30 +410,70 @@
           <w:ilvl w:val="0"/>
           <w:numId w:val="1"/>
         </w:numPr>
-      </w:pPr>
-      <w:r>
+        <w:rPr>
+          <w:rFonts w:ascii="Arial" w:hAnsi="Arial" w:cs="Arial"/>
+          <w:sz w:val="24"/>
+          <w:szCs w:val="24"/>
+        </w:rPr>
+      </w:pPr>
+      <w:r>
+        <w:rPr>
+          <w:rFonts w:ascii="Arial" w:hAnsi="Arial" w:cs="Arial"/>
+          <w:sz w:val="24"/>
+          <w:szCs w:val="24"/>
+        </w:rPr>
         <w:t xml:space="preserve">Sitúate en el directorio raíz del proyecto y ejecuta el comando </w:t>
       </w:r>
       <w:r>
+        <w:rPr>
+          <w:rFonts w:ascii="Arial" w:hAnsi="Arial" w:cs="Arial"/>
+          <w:sz w:val="24"/>
+          <w:szCs w:val="24"/>
+        </w:rPr>
         <w:t>“</w:t>
       </w:r>
       <w:proofErr w:type="spellStart"/>
       <w:r>
+        <w:rPr>
+          <w:rFonts w:ascii="Arial" w:hAnsi="Arial" w:cs="Arial"/>
+          <w:sz w:val="24"/>
+          <w:szCs w:val="24"/>
+        </w:rPr>
         <w:t>composer</w:t>
       </w:r>
       <w:proofErr w:type="spellEnd"/>
       <w:r>
+        <w:rPr>
+          <w:rFonts w:ascii="Arial" w:hAnsi="Arial" w:cs="Arial"/>
+          <w:sz w:val="24"/>
+          <w:szCs w:val="24"/>
+        </w:rPr>
         <w:t xml:space="preserve"> </w:t>
       </w:r>
       <w:proofErr w:type="spellStart"/>
       <w:r>
+        <w:rPr>
+          <w:rFonts w:ascii="Arial" w:hAnsi="Arial" w:cs="Arial"/>
+          <w:sz w:val="24"/>
+          <w:szCs w:val="24"/>
+        </w:rPr>
         <w:t>install</w:t>
       </w:r>
       <w:proofErr w:type="spellEnd"/>
       <w:r>
+        <w:rPr>
+          <w:rFonts w:ascii="Arial" w:hAnsi="Arial" w:cs="Arial"/>
+          <w:sz w:val="24"/>
+          <w:szCs w:val="24"/>
+        </w:rPr>
         <w:t>”</w:t>
       </w:r>
       <w:r>
+        <w:rPr>
+          <w:rFonts w:ascii="Arial" w:hAnsi="Arial" w:cs="Arial"/>
+          <w:sz w:val="24"/>
+          <w:szCs w:val="24"/>
+        </w:rPr>
         <w:t xml:space="preserve"> </w:t>
       </w:r>
     </w:p>
@@ -301,38 +484,88 @@
           <w:ilvl w:val="0"/>
           <w:numId w:val="1"/>
         </w:numPr>
-      </w:pPr>
-      <w:r>
+        <w:rPr>
+          <w:rFonts w:ascii="Arial" w:hAnsi="Arial" w:cs="Arial"/>
+          <w:sz w:val="24"/>
+          <w:szCs w:val="24"/>
+        </w:rPr>
+      </w:pPr>
+      <w:r>
+        <w:rPr>
+          <w:rFonts w:ascii="Arial" w:hAnsi="Arial" w:cs="Arial"/>
+          <w:sz w:val="24"/>
+          <w:szCs w:val="24"/>
+        </w:rPr>
         <w:t xml:space="preserve">A </w:t>
       </w:r>
       <w:proofErr w:type="gramStart"/>
       <w:r>
+        <w:rPr>
+          <w:rFonts w:ascii="Arial" w:hAnsi="Arial" w:cs="Arial"/>
+          <w:sz w:val="24"/>
+          <w:szCs w:val="24"/>
+        </w:rPr>
         <w:t>continuación</w:t>
       </w:r>
       <w:proofErr w:type="gramEnd"/>
       <w:r>
+        <w:rPr>
+          <w:rFonts w:ascii="Arial" w:hAnsi="Arial" w:cs="Arial"/>
+          <w:sz w:val="24"/>
+          <w:szCs w:val="24"/>
+        </w:rPr>
         <w:t xml:space="preserve"> sitúate en el directorio ‘</w:t>
       </w:r>
       <w:proofErr w:type="spellStart"/>
       <w:r>
+        <w:rPr>
+          <w:rFonts w:ascii="Arial" w:hAnsi="Arial" w:cs="Arial"/>
+          <w:sz w:val="24"/>
+          <w:szCs w:val="24"/>
+        </w:rPr>
         <w:t>public</w:t>
       </w:r>
       <w:proofErr w:type="spellEnd"/>
       <w:r>
+        <w:rPr>
+          <w:rFonts w:ascii="Arial" w:hAnsi="Arial" w:cs="Arial"/>
+          <w:sz w:val="24"/>
+          <w:szCs w:val="24"/>
+        </w:rPr>
         <w:t xml:space="preserve">’ con el comando </w:t>
       </w:r>
       <w:r>
+        <w:rPr>
+          <w:rFonts w:ascii="Arial" w:hAnsi="Arial" w:cs="Arial"/>
+          <w:sz w:val="24"/>
+          <w:szCs w:val="24"/>
+        </w:rPr>
         <w:t>“</w:t>
       </w:r>
       <w:r>
+        <w:rPr>
+          <w:rFonts w:ascii="Arial" w:hAnsi="Arial" w:cs="Arial"/>
+          <w:sz w:val="24"/>
+          <w:szCs w:val="24"/>
+        </w:rPr>
         <w:t>cd /</w:t>
       </w:r>
       <w:proofErr w:type="spellStart"/>
       <w:r>
+        <w:rPr>
+          <w:rFonts w:ascii="Arial" w:hAnsi="Arial" w:cs="Arial"/>
+          <w:sz w:val="24"/>
+          <w:szCs w:val="24"/>
+        </w:rPr>
         <w:t>public</w:t>
       </w:r>
       <w:proofErr w:type="spellEnd"/>
       <w:r>
+        <w:rPr>
+          <w:rFonts w:ascii="Arial" w:hAnsi="Arial" w:cs="Arial"/>
+          <w:sz w:val="24"/>
+          <w:szCs w:val="24"/>
+        </w:rPr>
         <w:t>”</w:t>
       </w:r>
     </w:p>
@@ -343,41 +576,96 @@
           <w:ilvl w:val="0"/>
           <w:numId w:val="1"/>
         </w:numPr>
-      </w:pPr>
-      <w:r>
+        <w:rPr>
+          <w:rFonts w:ascii="Arial" w:hAnsi="Arial" w:cs="Arial"/>
+          <w:sz w:val="24"/>
+          <w:szCs w:val="24"/>
+        </w:rPr>
+      </w:pPr>
+      <w:r>
+        <w:rPr>
+          <w:rFonts w:ascii="Arial" w:hAnsi="Arial" w:cs="Arial"/>
+          <w:sz w:val="24"/>
+          <w:szCs w:val="24"/>
+        </w:rPr>
         <w:t xml:space="preserve">Ejecuta el </w:t>
       </w:r>
       <w:proofErr w:type="gramStart"/>
       <w:r>
+        <w:rPr>
+          <w:rFonts w:ascii="Arial" w:hAnsi="Arial" w:cs="Arial"/>
+          <w:sz w:val="24"/>
+          <w:szCs w:val="24"/>
+        </w:rPr>
         <w:t xml:space="preserve">comando  </w:t>
       </w:r>
       <w:r>
+        <w:rPr>
+          <w:rFonts w:ascii="Arial" w:hAnsi="Arial" w:cs="Arial"/>
+          <w:sz w:val="24"/>
+          <w:szCs w:val="24"/>
+        </w:rPr>
         <w:t>“</w:t>
       </w:r>
       <w:proofErr w:type="spellStart"/>
       <w:proofErr w:type="gramEnd"/>
       <w:r>
+        <w:rPr>
+          <w:rFonts w:ascii="Arial" w:hAnsi="Arial" w:cs="Arial"/>
+          <w:sz w:val="24"/>
+          <w:szCs w:val="24"/>
+        </w:rPr>
         <w:t>php</w:t>
       </w:r>
       <w:proofErr w:type="spellEnd"/>
       <w:r>
+        <w:rPr>
+          <w:rFonts w:ascii="Arial" w:hAnsi="Arial" w:cs="Arial"/>
+          <w:sz w:val="24"/>
+          <w:szCs w:val="24"/>
+        </w:rPr>
         <w:t xml:space="preserve"> -S localhost:&lt;</w:t>
       </w:r>
       <w:proofErr w:type="spellStart"/>
       <w:r>
+        <w:rPr>
+          <w:rFonts w:ascii="Arial" w:hAnsi="Arial" w:cs="Arial"/>
+          <w:sz w:val="24"/>
+          <w:szCs w:val="24"/>
+        </w:rPr>
         <w:t>port_number</w:t>
       </w:r>
       <w:proofErr w:type="spellEnd"/>
       <w:r>
+        <w:rPr>
+          <w:rFonts w:ascii="Arial" w:hAnsi="Arial" w:cs="Arial"/>
+          <w:sz w:val="24"/>
+          <w:szCs w:val="24"/>
+        </w:rPr>
         <w:t>&gt;</w:t>
       </w:r>
       <w:r>
+        <w:rPr>
+          <w:rFonts w:ascii="Arial" w:hAnsi="Arial" w:cs="Arial"/>
+          <w:sz w:val="24"/>
+          <w:szCs w:val="24"/>
+        </w:rPr>
         <w:t>” para correr</w:t>
       </w:r>
       <w:r>
+        <w:rPr>
+          <w:rFonts w:ascii="Arial" w:hAnsi="Arial" w:cs="Arial"/>
+          <w:sz w:val="24"/>
+          <w:szCs w:val="24"/>
+        </w:rPr>
         <w:t xml:space="preserve"> la app</w:t>
       </w:r>
       <w:r>
+        <w:rPr>
+          <w:rFonts w:ascii="Arial" w:hAnsi="Arial" w:cs="Arial"/>
+          <w:sz w:val="24"/>
+          <w:szCs w:val="24"/>
+        </w:rPr>
         <w:t xml:space="preserve"> en ámbito local.</w:t>
       </w:r>
     </w:p>
@@ -388,84 +676,201 @@
           <w:ilvl w:val="0"/>
           <w:numId w:val="1"/>
         </w:numPr>
-      </w:pPr>
-      <w:r>
+        <w:rPr>
+          <w:rFonts w:ascii="Arial" w:hAnsi="Arial" w:cs="Arial"/>
+          <w:sz w:val="24"/>
+          <w:szCs w:val="24"/>
+        </w:rPr>
+      </w:pPr>
+      <w:r>
+        <w:rPr>
+          <w:rFonts w:ascii="Arial" w:hAnsi="Arial" w:cs="Arial"/>
+          <w:sz w:val="24"/>
+          <w:szCs w:val="24"/>
+        </w:rPr>
         <w:t xml:space="preserve">Podrás acceder desde </w:t>
       </w:r>
       <w:r>
+        <w:rPr>
+          <w:rFonts w:ascii="Arial" w:hAnsi="Arial" w:cs="Arial"/>
+          <w:sz w:val="24"/>
+          <w:szCs w:val="24"/>
+        </w:rPr>
         <w:t>la consola de tu editor de código</w:t>
       </w:r>
       <w:r>
+        <w:rPr>
+          <w:rFonts w:ascii="Arial" w:hAnsi="Arial" w:cs="Arial"/>
+          <w:sz w:val="24"/>
+          <w:szCs w:val="24"/>
+        </w:rPr>
         <w:t xml:space="preserve"> pulsando </w:t>
       </w:r>
       <w:r>
+        <w:rPr>
+          <w:rFonts w:ascii="Arial" w:hAnsi="Arial" w:cs="Arial"/>
+          <w:sz w:val="24"/>
+          <w:szCs w:val="24"/>
+        </w:rPr>
         <w:t>‘</w:t>
       </w:r>
       <w:proofErr w:type="spellStart"/>
       <w:r>
+        <w:rPr>
+          <w:rFonts w:ascii="Arial" w:hAnsi="Arial" w:cs="Arial"/>
+          <w:sz w:val="24"/>
+          <w:szCs w:val="24"/>
+        </w:rPr>
         <w:t>ctrl</w:t>
       </w:r>
       <w:proofErr w:type="spellEnd"/>
       <w:r>
+        <w:rPr>
+          <w:rFonts w:ascii="Arial" w:hAnsi="Arial" w:cs="Arial"/>
+          <w:sz w:val="24"/>
+          <w:szCs w:val="24"/>
+        </w:rPr>
         <w:t xml:space="preserve"> + </w:t>
       </w:r>
       <w:proofErr w:type="spellStart"/>
-      <w:r>
+      <w:proofErr w:type="gramStart"/>
+      <w:r>
+        <w:rPr>
+          <w:rFonts w:ascii="Arial" w:hAnsi="Arial" w:cs="Arial"/>
+          <w:sz w:val="24"/>
+          <w:szCs w:val="24"/>
+        </w:rPr>
         <w:t>click</w:t>
       </w:r>
       <w:proofErr w:type="spellEnd"/>
-      <w:r>
+      <w:proofErr w:type="gramEnd"/>
+      <w:r>
+        <w:rPr>
+          <w:rFonts w:ascii="Arial" w:hAnsi="Arial" w:cs="Arial"/>
+          <w:sz w:val="24"/>
+          <w:szCs w:val="24"/>
+        </w:rPr>
         <w:t>’</w:t>
       </w:r>
       <w:r>
+        <w:rPr>
+          <w:rFonts w:ascii="Arial" w:hAnsi="Arial" w:cs="Arial"/>
+          <w:sz w:val="24"/>
+          <w:szCs w:val="24"/>
+        </w:rPr>
         <w:t xml:space="preserve"> </w:t>
       </w:r>
       <w:r>
+        <w:rPr>
+          <w:rFonts w:ascii="Arial" w:hAnsi="Arial" w:cs="Arial"/>
+          <w:sz w:val="24"/>
+          <w:szCs w:val="24"/>
+        </w:rPr>
         <w:t>en el enlace generado.</w:t>
       </w:r>
     </w:p>
     <w:p>
       <w:pPr>
         <w:pStyle w:val="Prrafodelista"/>
-      </w:pPr>
-    </w:p>
-    <w:p/>
-    <w:p>
-      <w:r>
-        <w:t xml:space="preserve">• </w:t>
-      </w:r>
-      <w:r>
-        <w:rPr>
-          <w:sz w:val="28"/>
-          <w:szCs w:val="28"/>
-        </w:rPr>
-        <w:t>Links</w:t>
-      </w:r>
-      <w:r>
-        <w:rPr>
-          <w:sz w:val="28"/>
-          <w:szCs w:val="28"/>
+        <w:rPr>
+          <w:rFonts w:ascii="Arial" w:hAnsi="Arial" w:cs="Arial"/>
+          <w:sz w:val="24"/>
+          <w:szCs w:val="24"/>
+        </w:rPr>
+      </w:pPr>
+    </w:p>
+    <w:p>
+      <w:pPr>
+        <w:rPr>
+          <w:rFonts w:ascii="Arial" w:hAnsi="Arial" w:cs="Arial"/>
+          <w:sz w:val="24"/>
+          <w:szCs w:val="24"/>
+        </w:rPr>
+      </w:pPr>
+    </w:p>
+    <w:p>
+      <w:pPr>
+        <w:rPr>
+          <w:rFonts w:ascii="Arial" w:hAnsi="Arial" w:cs="Arial"/>
+          <w:sz w:val="24"/>
+          <w:szCs w:val="24"/>
+        </w:rPr>
+      </w:pPr>
+      <w:r>
+        <w:rPr>
+          <w:rFonts w:ascii="Arial" w:hAnsi="Arial" w:cs="Arial"/>
+          <w:sz w:val="24"/>
+          <w:szCs w:val="24"/>
+        </w:rPr>
+        <w:t>• Links</w:t>
+      </w:r>
+      <w:r>
+        <w:rPr>
+          <w:rFonts w:ascii="Arial" w:hAnsi="Arial" w:cs="Arial"/>
+          <w:sz w:val="24"/>
+          <w:szCs w:val="24"/>
         </w:rPr>
         <w:t>:</w:t>
       </w:r>
     </w:p>
     <w:p>
-      <w:r>
+      <w:pPr>
+        <w:rPr>
+          <w:rFonts w:ascii="Arial" w:hAnsi="Arial" w:cs="Arial"/>
+          <w:sz w:val="24"/>
+          <w:szCs w:val="24"/>
+        </w:rPr>
+      </w:pPr>
+      <w:r>
+        <w:rPr>
+          <w:rFonts w:ascii="Arial" w:hAnsi="Arial" w:cs="Arial"/>
+          <w:sz w:val="24"/>
+          <w:szCs w:val="24"/>
+        </w:rPr>
         <w:t xml:space="preserve">Repositorio con el proyecto: </w:t>
       </w:r>
       <w:r>
+        <w:rPr>
+          <w:rFonts w:ascii="Arial" w:hAnsi="Arial" w:cs="Arial"/>
+          <w:sz w:val="24"/>
+          <w:szCs w:val="24"/>
+        </w:rPr>
         <w:t>https://github.com/coviza/ProyectoFinal</w:t>
       </w:r>
     </w:p>
     <w:p>
-      <w:r>
+      <w:pPr>
+        <w:rPr>
+          <w:rFonts w:ascii="Arial" w:hAnsi="Arial" w:cs="Arial"/>
+          <w:sz w:val="24"/>
+          <w:szCs w:val="24"/>
+        </w:rPr>
+      </w:pPr>
+      <w:r>
+        <w:rPr>
+          <w:rFonts w:ascii="Arial" w:hAnsi="Arial" w:cs="Arial"/>
+          <w:sz w:val="24"/>
+          <w:szCs w:val="24"/>
+        </w:rPr>
         <w:t>Video explicativo de la aplicación</w:t>
       </w:r>
       <w:r>
+        <w:rPr>
+          <w:rFonts w:ascii="Arial" w:hAnsi="Arial" w:cs="Arial"/>
+          <w:sz w:val="24"/>
+          <w:szCs w:val="24"/>
+        </w:rPr>
         <w:t xml:space="preserve">: </w:t>
       </w:r>
       <w:r>
-        <w:t>https://youtu.be/y3QSM0QyxQY</w:t>
+        <w:rPr>
+          <w:rFonts w:ascii="Arial" w:hAnsi="Arial" w:cs="Arial"/>
+          <w:color w:val="0066EE"/>
+          <w:sz w:val="24"/>
+          <w:szCs w:val="24"/>
+          <w:shd w:val="clear" w:color="auto" w:fill="FFE390"/>
+        </w:rPr>
+        <w:t>https://www.youtube.com/watch?v=hr7wI_a_A1k</w:t>
       </w:r>
     </w:p>
     <w:p>

</xml_diff>